<commit_message>
chroe: updated cv formatting
</commit_message>
<xml_diff>
--- a/public/CV.docx
+++ b/public/CV.docx
@@ -5,31 +5,30 @@
   <w:body>
     <w:tbl>
       <w:tblPr>
-        <w:tblW w:w="0" w:type="auto"/>
+        <w:tblW w:w="11872" w:type="dxa"/>
         <w:jc w:val="center"/>
         <w:tblLook w:val="04A0" w:firstRow="1" w:lastRow="0" w:firstColumn="1" w:lastColumn="0" w:noHBand="0" w:noVBand="1"/>
       </w:tblPr>
       <w:tblGrid>
-        <w:gridCol w:w="6114"/>
-        <w:gridCol w:w="2264"/>
-        <w:gridCol w:w="2499"/>
-        <w:gridCol w:w="211"/>
+        <w:gridCol w:w="7290"/>
+        <w:gridCol w:w="2070"/>
+        <w:gridCol w:w="2505"/>
+        <w:gridCol w:w="7"/>
       </w:tblGrid>
       <w:tr>
         <w:trPr>
           <w:gridAfter w:val="1"/>
-          <w:wAfter w:w="216" w:type="dxa"/>
+          <w:wAfter w:w="7" w:type="dxa"/>
           <w:jc w:val="center"/>
         </w:trPr>
         <w:tc>
           <w:tcPr>
-            <w:tcW w:w="11088" w:type="dxa"/>
+            <w:tcW w:w="11865" w:type="dxa"/>
             <w:gridSpan w:val="3"/>
             <w:shd w:val="clear" w:color="auto" w:fill="4F6D8A"/>
           </w:tcPr>
           <w:p>
             <w:pPr>
-              <w:jc w:val="center"/>
               <w:rPr>
                 <w:color w:val="FFFFFF" w:themeColor="background1"/>
                 <w:sz w:val="18"/>
@@ -53,9 +52,8 @@
             </w:r>
             <w:r>
               <w:rPr>
-                <w:b/>
+                <w:rStyle w:val="Heading2Char"/>
                 <w:color w:val="FFFFFF" w:themeColor="background1"/>
-                <w:sz w:val="24"/>
               </w:rPr>
               <w:t>FULL-STACK DEVELOPER</w:t>
             </w:r>
@@ -67,6 +65,11 @@
               </w:rPr>
               <w:br/>
             </w:r>
+          </w:p>
+          <w:p>
+            <w:pPr>
+              <w:jc w:val="center"/>
+            </w:pPr>
             <w:r>
               <w:rPr>
                 <w:color w:val="FFFFFF" w:themeColor="background1"/>
@@ -74,11 +77,20 @@
               </w:rPr>
               <w:t>anthonybturner@icloud.com | 518-475-8019 | Kingston, NY</w:t>
             </w:r>
-          </w:p>
-          <w:p>
-            <w:pPr>
-              <w:jc w:val="center"/>
-            </w:pPr>
+            <w:r>
+              <w:rPr>
+                <w:color w:val="FFFFFF" w:themeColor="background1"/>
+                <w:sz w:val="18"/>
+              </w:rPr>
+              <w:t xml:space="preserve"> </w:t>
+            </w:r>
+            <w:r>
+              <w:rPr>
+                <w:color w:val="FFFFFF" w:themeColor="background1"/>
+                <w:sz w:val="18"/>
+              </w:rPr>
+              <w:t xml:space="preserve">| </w:t>
+            </w:r>
             <w:hyperlink r:id="rId6" w:history="1">
               <w:r>
                 <w:rPr>
@@ -111,67 +123,114 @@
       </w:tr>
       <w:tr>
         <w:trPr>
-          <w:trHeight w:val="2880"/>
           <w:jc w:val="center"/>
         </w:trPr>
         <w:tc>
           <w:tcPr>
-            <w:tcW w:w="6220" w:type="dxa"/>
+            <w:tcW w:w="7290" w:type="dxa"/>
           </w:tcPr>
+          <w:tbl>
+            <w:tblPr>
+              <w:tblStyle w:val="TableGrid"/>
+              <w:tblW w:w="0" w:type="auto"/>
+              <w:tblLook w:val="04A0" w:firstRow="1" w:lastRow="0" w:firstColumn="1" w:lastColumn="0" w:noHBand="0" w:noVBand="1"/>
+            </w:tblPr>
+            <w:tblGrid>
+              <w:gridCol w:w="7064"/>
+            </w:tblGrid>
+            <w:tr>
+              <w:trPr>
+                <w:trHeight w:val="5814"/>
+              </w:trPr>
+              <w:tc>
+                <w:tcPr>
+                  <w:tcW w:w="7064" w:type="dxa"/>
+                  <w:tcBorders>
+                    <w:top w:val="nil"/>
+                    <w:left w:val="nil"/>
+                    <w:bottom w:val="nil"/>
+                    <w:right w:val="nil"/>
+                  </w:tcBorders>
+                  <w:shd w:val="clear" w:color="auto" w:fill="EDEDED" w:themeFill="accent3" w:themeFillTint="33"/>
+                </w:tcPr>
+                <w:p>
+                  <w:pPr>
+                    <w:pStyle w:val="Heading1"/>
+                    <w:rPr>
+                      <w:b/>
+                      <w:bCs/>
+                    </w:rPr>
+                  </w:pPr>
+                  <w:r>
+                    <w:rPr>
+                      <w:b/>
+                      <w:bCs/>
+                    </w:rPr>
+                    <w:t>PROFESSIONAL SUMMARY</w:t>
+                  </w:r>
+                </w:p>
+                <w:p>
+                  <w:pPr>
+                    <w:rPr>
+                      <w:b/>
+                      <w:bCs/>
+                      <w:i/>
+                      <w:iCs/>
+                    </w:rPr>
+                  </w:pPr>
+                  <w:r>
+                    <w:rPr>
+                      <w:b/>
+                      <w:bCs/>
+                      <w:i/>
+                      <w:iCs/>
+                    </w:rPr>
+                    <w:t>Results-driven Applications Developer with over 10+ years extensive experience in modernizing complex applications and developing scalable back-end solutions. Proficient in utilizing Angular, TypeScript, C#, ASP.NET 4.x and .NET Core to enhance application performance and user experience, particularly in the context of high-stakes projects for federal clients.</w:t>
+                  </w:r>
+                </w:p>
+                <w:p>
+                  <w:r>
+                    <w:rPr>
+                      <w:b/>
+                      <w:bCs/>
+                      <w:i/>
+                      <w:iCs/>
+                    </w:rPr>
+                    <w:br/>
+                    <w:t>Skilled in managing and building secure, cloud-based applications using Azure, demonstrating expertise in integrating technologies such as OAuth authentication and diverse database systems including SQL Server and PostgreSQL. Experienced in optimizing data reporting processes and ensuring data accuracy through rigorous development practices.</w:t>
+                  </w:r>
+                  <w:r>
+                    <w:rPr>
+                      <w:b/>
+                      <w:bCs/>
+                      <w:i/>
+                      <w:iCs/>
+                    </w:rPr>
+                    <w:br/>
+                  </w:r>
+                  <w:r>
+                    <w:rPr>
+                      <w:b/>
+                      <w:bCs/>
+                      <w:i/>
+                      <w:iCs/>
+                    </w:rPr>
+                    <w:br/>
+                    <w:t>Adept at collaborating within Agile environments, conducting code reviews, and maintaining high standards of code quality and documentation. Proven track record of migrating legacy systems to modern frameworks, establishing efficient CI/CD pipelines, and streamlining operations through process automation.</w:t>
+                  </w:r>
+                </w:p>
+              </w:tc>
+            </w:tr>
+          </w:tbl>
           <w:p>
             <w:pPr>
-              <w:pStyle w:val="Heading1"/>
+              <w:ind w:right="-2265"/>
             </w:pPr>
-            <w:r>
-              <w:t>PROFESSIONAL SUMMARY</w:t>
-            </w:r>
-          </w:p>
-          <w:p>
-            <w:r>
-              <w:t>Results-driven Applications Developer with over 10+ years extensive experience in modernizing complex applications and developing scalable back-end solutions. Proficient in utilizing Angular</w:t>
-            </w:r>
-            <w:r>
-              <w:t>, TypeScript, C#,</w:t>
-            </w:r>
-            <w:r>
-              <w:t xml:space="preserve"> ASP.NET</w:t>
-            </w:r>
-            <w:r>
-              <w:t xml:space="preserve"> 4.x and</w:t>
-            </w:r>
-            <w:r>
-              <w:t xml:space="preserve"> </w:t>
-            </w:r>
-            <w:r>
-              <w:t xml:space="preserve">.NET </w:t>
-            </w:r>
-            <w:r>
-              <w:t>Core to enhance application performance and user experience, particularly in the context of high-stakes projects for federal clients.</w:t>
-            </w:r>
-          </w:p>
-          <w:p>
-            <w:r>
-              <w:br/>
-              <w:t xml:space="preserve">Skilled in </w:t>
-            </w:r>
-            <w:r>
-              <w:t xml:space="preserve">managing and </w:t>
-            </w:r>
-            <w:r>
-              <w:t>building secure, cloud-based applications using Azure, demonstrating expertise in integrating technologies such as OAuth authentication and diverse database systems including SQL Server and PostgreSQL. Experienced in optimizing data reporting processes and ensuring data accuracy through rigorous development practices.</w:t>
-            </w:r>
-            <w:r>
-              <w:br/>
-            </w:r>
-            <w:r>
-              <w:br/>
-              <w:t>Adept at collaborating within Agile environments, conducting code reviews, and maintaining high standards of code quality and documentation. Proven track record of migrating legacy systems to modern frameworks, establishing efficient CI/CD pipelines, and streamlining operations through process automation.</w:t>
-            </w:r>
           </w:p>
         </w:tc>
         <w:tc>
           <w:tcPr>
-            <w:tcW w:w="2332" w:type="dxa"/>
+            <w:tcW w:w="2070" w:type="dxa"/>
           </w:tcPr>
           <w:p>
             <w:pPr>
@@ -186,7 +245,7 @@
         </w:tc>
         <w:tc>
           <w:tcPr>
-            <w:tcW w:w="2752" w:type="dxa"/>
+            <w:tcW w:w="2512" w:type="dxa"/>
             <w:gridSpan w:val="2"/>
             <w:shd w:val="clear" w:color="auto" w:fill="D6E0EA"/>
           </w:tcPr>
@@ -267,399 +326,20 @@
           </w:p>
         </w:tc>
       </w:tr>
-      <w:tr>
-        <w:trPr>
-          <w:jc w:val="center"/>
-        </w:trPr>
-        <w:tc>
-          <w:tcPr>
-            <w:tcW w:w="6220" w:type="dxa"/>
-          </w:tcPr>
-          <w:p/>
-          <w:p>
-            <w:pPr>
-              <w:pStyle w:val="Heading1"/>
-            </w:pPr>
-            <w:r>
-              <w:t>EMPLOYMENT</w:t>
-            </w:r>
-          </w:p>
-          <w:p>
-            <w:pPr>
-              <w:pStyle w:val="Heading2"/>
-              <w:tabs>
-                <w:tab w:val="right" w:pos="0"/>
-                <w:tab w:val="left" w:pos="7185"/>
-              </w:tabs>
-            </w:pPr>
-            <w:r>
-              <w:t xml:space="preserve">Applications Developer </w:t>
-            </w:r>
-          </w:p>
-          <w:p>
-            <w:pPr>
-              <w:rPr>
-                <w:rStyle w:val="SubtitleChar"/>
-                <w:color w:val="000000" w:themeColor="text1"/>
-              </w:rPr>
-            </w:pPr>
-            <w:proofErr w:type="spellStart"/>
-            <w:r>
-              <w:rPr>
-                <w:rStyle w:val="SubtitleChar"/>
-                <w:color w:val="000000" w:themeColor="text1"/>
-              </w:rPr>
-              <w:t>AppTech</w:t>
-            </w:r>
-            <w:proofErr w:type="spellEnd"/>
-            <w:r>
-              <w:rPr>
-                <w:rStyle w:val="SubtitleChar"/>
-                <w:color w:val="000000" w:themeColor="text1"/>
-              </w:rPr>
-              <w:t xml:space="preserve"> |Norwalk, </w:t>
-            </w:r>
-            <w:r>
-              <w:rPr>
-                <w:rStyle w:val="SubtitleChar"/>
-                <w:color w:val="000000" w:themeColor="text1"/>
-              </w:rPr>
-              <w:t>CT</w:t>
-            </w:r>
-            <w:r>
-              <w:rPr>
-                <w:rStyle w:val="SubtitleChar"/>
-                <w:color w:val="000000" w:themeColor="text1"/>
-              </w:rPr>
-              <w:t xml:space="preserve"> </w:t>
-            </w:r>
-            <w:r>
-              <w:rPr>
-                <w:rStyle w:val="SubtitleChar"/>
-                <w:color w:val="000000" w:themeColor="text1"/>
-              </w:rPr>
-              <w:t>|</w:t>
-            </w:r>
-            <w:r>
-              <w:rPr>
-                <w:rStyle w:val="SubtitleChar"/>
-                <w:color w:val="000000" w:themeColor="text1"/>
-              </w:rPr>
-              <w:t>Hybrid</w:t>
-            </w:r>
-            <w:r>
-              <w:rPr>
-                <w:rStyle w:val="SubtitleChar"/>
-                <w:color w:val="000000" w:themeColor="text1"/>
-              </w:rPr>
-              <w:t xml:space="preserve"> </w:t>
-            </w:r>
-            <w:r>
-              <w:rPr>
-                <w:rStyle w:val="SubtitleChar"/>
-                <w:color w:val="000000" w:themeColor="text1"/>
-              </w:rPr>
-              <w:t>|</w:t>
-            </w:r>
-            <w:r>
-              <w:rPr>
-                <w:rStyle w:val="SubtitleChar"/>
-                <w:color w:val="000000" w:themeColor="text1"/>
-              </w:rPr>
-              <w:t>Contract</w:t>
-            </w:r>
-            <w:r>
-              <w:rPr>
-                <w:rStyle w:val="SubtitleChar"/>
-                <w:color w:val="000000" w:themeColor="text1"/>
-              </w:rPr>
-              <w:t xml:space="preserve"> |</w:t>
-            </w:r>
-            <w:r>
-              <w:rPr>
-                <w:rStyle w:val="SubtitleChar"/>
-                <w:color w:val="000000" w:themeColor="text1"/>
-              </w:rPr>
-              <w:t>Apr 2025 – Jun 2025</w:t>
-            </w:r>
-          </w:p>
-          <w:p>
-            <w:pPr>
-              <w:pStyle w:val="ListBullet"/>
-              <w:numPr>
-                <w:ilvl w:val="0"/>
-                <w:numId w:val="13"/>
-              </w:numPr>
-            </w:pPr>
-            <w:r>
-              <w:t xml:space="preserve">Developed and maintained web applications using Angular, JavaScript/TypeScript, </w:t>
-            </w:r>
-            <w:proofErr w:type="spellStart"/>
-            <w:r>
-              <w:t>RxJS</w:t>
-            </w:r>
-            <w:proofErr w:type="spellEnd"/>
-            <w:r>
-              <w:t>, .NET Core, and SQL.</w:t>
-            </w:r>
-          </w:p>
-          <w:p>
-            <w:pPr>
-              <w:pStyle w:val="ListBullet"/>
-              <w:numPr>
-                <w:ilvl w:val="0"/>
-                <w:numId w:val="13"/>
-              </w:numPr>
-            </w:pPr>
-            <w:r>
-              <w:t>Collaborated with cross-functional teams to gather and analyze requirements and translate them into technical designs.</w:t>
-            </w:r>
-          </w:p>
-          <w:p>
-            <w:pPr>
-              <w:pStyle w:val="ListBullet"/>
-              <w:numPr>
-                <w:ilvl w:val="0"/>
-                <w:numId w:val="13"/>
-              </w:numPr>
-            </w:pPr>
-            <w:r>
-              <w:t>Implemented dynamic user interfaces and optimized applications for performance and scalability.</w:t>
-            </w:r>
-          </w:p>
-          <w:p>
-            <w:pPr>
-              <w:pStyle w:val="ListBullet"/>
-              <w:numPr>
-                <w:ilvl w:val="0"/>
-                <w:numId w:val="13"/>
-              </w:numPr>
-            </w:pPr>
-            <w:r>
-              <w:t>Conducted thorough testing and debugging to ensure adherence to coding standards.</w:t>
-            </w:r>
-          </w:p>
-          <w:p>
-            <w:pPr>
-              <w:pStyle w:val="ListBullet"/>
-              <w:numPr>
-                <w:ilvl w:val="0"/>
-                <w:numId w:val="13"/>
-              </w:numPr>
-            </w:pPr>
-            <w:r>
-              <w:t>Provided ongoing maintenance and support, troubleshooting issues and implementing enhancements.</w:t>
-            </w:r>
-          </w:p>
-          <w:p>
-            <w:pPr>
-              <w:pStyle w:val="Heading2"/>
-            </w:pPr>
-          </w:p>
-          <w:p>
-            <w:pPr>
-              <w:pStyle w:val="Heading2"/>
-              <w:rPr>
-                <w:b w:val="0"/>
-              </w:rPr>
-            </w:pPr>
-            <w:r>
-              <w:t xml:space="preserve">Cloud Software Engineer </w:t>
-            </w:r>
-          </w:p>
-          <w:p>
-            <w:pPr>
-              <w:rPr>
-                <w:rStyle w:val="SubtitleChar"/>
-                <w:color w:val="000000" w:themeColor="text1"/>
-              </w:rPr>
-            </w:pPr>
-            <w:r>
-              <w:rPr>
-                <w:rStyle w:val="SubtitleChar"/>
-                <w:color w:val="000000" w:themeColor="text1"/>
-              </w:rPr>
-              <w:t>Constellation Software Engineering</w:t>
-            </w:r>
-            <w:r>
-              <w:rPr>
-                <w:rStyle w:val="SubtitleChar"/>
-                <w:b/>
-                <w:color w:val="000000" w:themeColor="text1"/>
-              </w:rPr>
-              <w:t xml:space="preserve"> </w:t>
-            </w:r>
-            <w:r>
-              <w:rPr>
-                <w:rStyle w:val="SubtitleChar"/>
-                <w:b/>
-                <w:color w:val="000000" w:themeColor="text1"/>
-              </w:rPr>
-              <w:t xml:space="preserve">| </w:t>
-            </w:r>
-            <w:r>
-              <w:rPr>
-                <w:rStyle w:val="SubtitleChar"/>
-                <w:b/>
-                <w:color w:val="000000" w:themeColor="text1"/>
-              </w:rPr>
-              <w:t>A</w:t>
-            </w:r>
-            <w:r>
-              <w:rPr>
-                <w:rStyle w:val="SubtitleChar"/>
-                <w:color w:val="000000" w:themeColor="text1"/>
-              </w:rPr>
-              <w:t>nnapolis, MD</w:t>
-            </w:r>
-            <w:r>
-              <w:rPr>
-                <w:rStyle w:val="SubtitleChar"/>
-                <w:color w:val="000000" w:themeColor="text1"/>
-              </w:rPr>
-              <w:t>| Remote</w:t>
-            </w:r>
-            <w:r>
-              <w:rPr>
-                <w:rStyle w:val="SubtitleChar"/>
-                <w:color w:val="000000" w:themeColor="text1"/>
-              </w:rPr>
-              <w:t xml:space="preserve"> </w:t>
-            </w:r>
-            <w:r>
-              <w:rPr>
-                <w:rStyle w:val="SubtitleChar"/>
-                <w:color w:val="000000" w:themeColor="text1"/>
-              </w:rPr>
-              <w:t>|</w:t>
-            </w:r>
-            <w:r>
-              <w:rPr>
-                <w:rStyle w:val="SubtitleChar"/>
-                <w:color w:val="000000" w:themeColor="text1"/>
-              </w:rPr>
-              <w:t>Contract|</w:t>
-            </w:r>
-            <w:r>
-              <w:rPr>
-                <w:rStyle w:val="SubtitleChar"/>
-                <w:color w:val="000000" w:themeColor="text1"/>
-              </w:rPr>
-              <w:t xml:space="preserve"> Sept 2023 – Aug 2024</w:t>
-            </w:r>
-          </w:p>
-          <w:p>
-            <w:pPr>
-              <w:pStyle w:val="ListBullet"/>
-              <w:numPr>
-                <w:ilvl w:val="0"/>
-                <w:numId w:val="13"/>
-              </w:numPr>
-            </w:pPr>
-            <w:r>
-              <w:t>Developed and maintained web and cloud-based applications for the federal US Navy, using various technologies such as Django, Python, C#, .NET Core, SQL, and Azure ensuring high performance and responsiveness to requests from the front-end, robust architectures and effective resource allocations.</w:t>
-            </w:r>
-          </w:p>
-          <w:p>
-            <w:pPr>
-              <w:pStyle w:val="ListBullet"/>
-              <w:numPr>
-                <w:ilvl w:val="0"/>
-                <w:numId w:val="13"/>
-              </w:numPr>
-            </w:pPr>
-            <w:r>
-              <w:t>Collaborated with cross-functional teams to design scalable software solutions that met client needs and adhered to project timelines.</w:t>
-            </w:r>
-          </w:p>
-          <w:p>
-            <w:pPr>
-              <w:pStyle w:val="ListBullet"/>
-              <w:numPr>
-                <w:ilvl w:val="0"/>
-                <w:numId w:val="13"/>
-              </w:numPr>
-            </w:pPr>
-            <w:r>
-              <w:t>Implemented CI/CD pipelines to streamline deployment processes and automate testing, improving overall software quality.</w:t>
-            </w:r>
-          </w:p>
-          <w:p>
-            <w:pPr>
-              <w:pStyle w:val="ListBullet"/>
-              <w:numPr>
-                <w:ilvl w:val="0"/>
-                <w:numId w:val="13"/>
-              </w:numPr>
-            </w:pPr>
-            <w:r>
-              <w:t>Monitored application performance and facilitated troubleshooting of issues to minimize downtime and enhance user experience.</w:t>
-            </w:r>
-          </w:p>
-          <w:p>
-            <w:pPr>
-              <w:pStyle w:val="ListBullet"/>
-              <w:numPr>
-                <w:ilvl w:val="0"/>
-                <w:numId w:val="13"/>
-              </w:numPr>
-            </w:pPr>
-            <w:r>
-              <w:t>Documented software design processes and architecture to assist in knowledge transfer and team onboarding.</w:t>
-            </w:r>
-          </w:p>
-          <w:p>
-            <w:pPr>
-              <w:pStyle w:val="ListBullet"/>
-              <w:numPr>
-                <w:ilvl w:val="0"/>
-                <w:numId w:val="13"/>
-              </w:numPr>
-            </w:pPr>
-            <w:r>
-              <w:t>Managed and optimized data reports using SQL Server and PostgreSQL, improving query performance and reporting accuracy.</w:t>
-            </w:r>
-          </w:p>
-          <w:p>
-            <w:pPr>
-              <w:pStyle w:val="ListBullet"/>
-              <w:numPr>
-                <w:ilvl w:val="0"/>
-                <w:numId w:val="13"/>
-              </w:numPr>
-            </w:pPr>
-            <w:r>
-              <w:t>Participated in Agile sprints, code reviews, and deployment</w:t>
-            </w:r>
-          </w:p>
-          <w:p/>
-        </w:tc>
-        <w:tc>
-          <w:tcPr>
-            <w:tcW w:w="2332" w:type="dxa"/>
-          </w:tcPr>
-          <w:p>
-            <w:pPr>
-              <w:pStyle w:val="ListBullet"/>
-              <w:numPr>
-                <w:ilvl w:val="0"/>
-                <w:numId w:val="0"/>
-              </w:numPr>
-            </w:pPr>
-          </w:p>
-        </w:tc>
-        <w:tc>
-          <w:tcPr>
-            <w:tcW w:w="2752" w:type="dxa"/>
-            <w:gridSpan w:val="2"/>
-            <w:shd w:val="clear" w:color="auto" w:fill="D6E0EA"/>
-          </w:tcPr>
-          <w:p/>
-        </w:tc>
-      </w:tr>
     </w:tbl>
     <w:p>
       <w:pPr>
+        <w:pStyle w:val="Heading1"/>
+      </w:pPr>
+      <w:r>
+        <w:t>Employement</w:t>
+      </w:r>
+    </w:p>
+    <w:p>
+      <w:pPr>
+        <w:tabs>
+          <w:tab w:val="right" w:pos="8467"/>
+        </w:tabs>
         <w:rPr>
           <w:rFonts w:asciiTheme="majorHAnsi" w:eastAsiaTheme="majorEastAsia" w:hAnsiTheme="majorHAnsi" w:cstheme="majorBidi"/>
           <w:b/>
@@ -687,59 +367,6 @@
           <w:szCs w:val="28"/>
         </w:rPr>
         <w:t>.NET Software Developer</w:t>
-      </w:r>
-    </w:p>
-    <w:p>
-      <w:pPr>
-        <w:tabs>
-          <w:tab w:val="right" w:pos="8460"/>
-        </w:tabs>
-        <w:rPr>
-          <w:rStyle w:val="SubtitleChar"/>
-          <w:color w:val="000000" w:themeColor="text1"/>
-        </w:rPr>
-      </w:pPr>
-      <w:r>
-        <w:rPr>
-          <w:rStyle w:val="SubtitleChar"/>
-          <w:color w:val="000000" w:themeColor="text1"/>
-        </w:rPr>
-        <w:t>Ryan Specialties</w:t>
-      </w:r>
-      <w:r>
-        <w:rPr>
-          <w:rStyle w:val="SubtitleChar"/>
-          <w:color w:val="000000" w:themeColor="text1"/>
-        </w:rPr>
-        <w:t xml:space="preserve"> </w:t>
-      </w:r>
-      <w:r>
-        <w:rPr>
-          <w:rStyle w:val="SubtitleChar"/>
-          <w:color w:val="000000" w:themeColor="text1"/>
-        </w:rPr>
-        <w:t>|</w:t>
-      </w:r>
-      <w:r>
-        <w:rPr>
-          <w:rStyle w:val="SubtitleChar"/>
-          <w:color w:val="000000" w:themeColor="text1"/>
-        </w:rPr>
-        <w:t>Rockhill, NY |</w:t>
-      </w:r>
-      <w:r>
-        <w:rPr>
-          <w:rStyle w:val="SubtitleChar"/>
-          <w:color w:val="000000" w:themeColor="text1"/>
-        </w:rPr>
-        <w:t>Hybrid</w:t>
-      </w:r>
-      <w:r>
-        <w:rPr>
-          <w:rStyle w:val="SubtitleChar"/>
-          <w:color w:val="000000" w:themeColor="text1"/>
-        </w:rPr>
-        <w:t>|</w:t>
       </w:r>
       <w:r>
         <w:rPr>
@@ -797,134 +424,18 @@
         </w:rPr>
         <w:t>3</w:t>
       </w:r>
-    </w:p>
-    <w:p>
-      <w:pPr>
-        <w:numPr>
-          <w:ilvl w:val="0"/>
-          <w:numId w:val="18"/>
-        </w:numPr>
-      </w:pPr>
       <w:r>
-        <w:t>Managed</w:t>
-      </w:r>
-      <w:r>
-        <w:t xml:space="preserve"> legacy software modernization efforts by migrating outdated systems to .NET frameworks, ensuring improved performance and scalability.</w:t>
+        <w:rPr>
+          <w:rStyle w:val="SubtitleChar"/>
+          <w:color w:val="000000" w:themeColor="text1"/>
+        </w:rPr>
+        <w:tab/>
       </w:r>
     </w:p>
     <w:p>
       <w:pPr>
-        <w:numPr>
-          <w:ilvl w:val="0"/>
-          <w:numId w:val="18"/>
-        </w:numPr>
-      </w:pPr>
-      <w:r>
-        <w:t>Collaborated with cross-functional teams to gather requirements, analyze system performance, and design solutions that enhanced functionality and user experience.</w:t>
-      </w:r>
-    </w:p>
-    <w:p>
-      <w:pPr>
-        <w:numPr>
-          <w:ilvl w:val="0"/>
-          <w:numId w:val="18"/>
-        </w:numPr>
-      </w:pPr>
-      <w:r>
-        <w:t>Developed and implemented robust software architectures while maintaining comprehensive documentation for all phases of the development lifecycle.</w:t>
-      </w:r>
-    </w:p>
-    <w:p>
-      <w:pPr>
-        <w:numPr>
-          <w:ilvl w:val="0"/>
-          <w:numId w:val="18"/>
-        </w:numPr>
-      </w:pPr>
-      <w:r>
-        <w:t>Conducted thorough testing and debugging to ensure high-quality software releases, leading to a significant reduction in post-deployment issues.</w:t>
-      </w:r>
-    </w:p>
-    <w:p>
-      <w:pPr>
-        <w:rPr>
-          <w:rFonts w:asciiTheme="majorHAnsi" w:eastAsiaTheme="majorEastAsia" w:hAnsiTheme="majorHAnsi" w:cstheme="majorBidi"/>
-          <w:b/>
-          <w:caps/>
-          <w:sz w:val="28"/>
-          <w:szCs w:val="28"/>
-        </w:rPr>
-      </w:pPr>
-    </w:p>
-    <w:p>
-      <w:pPr>
-        <w:rPr>
-          <w:rFonts w:asciiTheme="majorHAnsi" w:eastAsiaTheme="majorEastAsia" w:hAnsiTheme="majorHAnsi" w:cstheme="majorBidi"/>
-          <w:b/>
-          <w:caps/>
-          <w:sz w:val="28"/>
-          <w:szCs w:val="28"/>
-        </w:rPr>
-      </w:pPr>
-    </w:p>
-    <w:p>
-      <w:pPr>
-        <w:rPr>
-          <w:rFonts w:asciiTheme="majorHAnsi" w:eastAsiaTheme="majorEastAsia" w:hAnsiTheme="majorHAnsi" w:cstheme="majorBidi"/>
-          <w:b/>
-          <w:caps/>
-          <w:sz w:val="28"/>
-          <w:szCs w:val="28"/>
-        </w:rPr>
-      </w:pPr>
-    </w:p>
-    <w:p>
-      <w:pPr>
-        <w:rPr>
-          <w:rFonts w:asciiTheme="majorHAnsi" w:eastAsiaTheme="majorEastAsia" w:hAnsiTheme="majorHAnsi" w:cstheme="majorBidi"/>
-          <w:b/>
-          <w:caps/>
-          <w:sz w:val="28"/>
-          <w:szCs w:val="28"/>
-        </w:rPr>
-      </w:pPr>
-    </w:p>
-    <w:p>
-      <w:pPr>
-        <w:rPr>
-          <w:rFonts w:asciiTheme="majorHAnsi" w:eastAsiaTheme="majorEastAsia" w:hAnsiTheme="majorHAnsi" w:cstheme="majorBidi"/>
-          <w:b/>
-          <w:caps/>
-          <w:sz w:val="28"/>
-          <w:szCs w:val="28"/>
-        </w:rPr>
-      </w:pPr>
-      <w:r>
-        <w:rPr>
-          <w:rFonts w:asciiTheme="majorHAnsi" w:eastAsiaTheme="majorEastAsia" w:hAnsiTheme="majorHAnsi" w:cstheme="majorBidi"/>
-          <w:b/>
-          <w:caps/>
-          <w:sz w:val="28"/>
-          <w:szCs w:val="28"/>
-        </w:rPr>
-        <w:lastRenderedPageBreak/>
-        <w:t xml:space="preserve">Microsoft </w:t>
-      </w:r>
-      <w:r>
-        <w:rPr>
-          <w:rFonts w:asciiTheme="majorHAnsi" w:eastAsiaTheme="majorEastAsia" w:hAnsiTheme="majorHAnsi" w:cstheme="majorBidi"/>
-          <w:b/>
-          <w:caps/>
-          <w:sz w:val="28"/>
-          <w:szCs w:val="28"/>
-        </w:rPr>
-        <w:t>.NET Software Developer</w:t>
-      </w:r>
-    </w:p>
-    <w:p>
-      <w:pPr>
         <w:tabs>
-          <w:tab w:val="right" w:pos="8467"/>
+          <w:tab w:val="right" w:pos="8460"/>
         </w:tabs>
         <w:rPr>
           <w:rStyle w:val="SubtitleChar"/>
@@ -936,7 +447,7 @@
           <w:rStyle w:val="SubtitleChar"/>
           <w:color w:val="000000" w:themeColor="text1"/>
         </w:rPr>
-        <w:t>InfoEd Global</w:t>
+        <w:t>Ryan Specialties</w:t>
       </w:r>
       <w:r>
         <w:rPr>
@@ -957,28 +468,14 @@
           <w:rStyle w:val="SubtitleChar"/>
           <w:color w:val="000000" w:themeColor="text1"/>
         </w:rPr>
-        <w:t xml:space="preserve">Albany, NY </w:t>
+        <w:t>Rockhill, NY |</w:t>
       </w:r>
       <w:r>
         <w:rPr>
           <w:rStyle w:val="SubtitleChar"/>
           <w:color w:val="000000" w:themeColor="text1"/>
         </w:rPr>
-        <w:t xml:space="preserve">| </w:t>
-      </w:r>
-      <w:r>
-        <w:rPr>
-          <w:rStyle w:val="SubtitleChar"/>
-          <w:color w:val="000000" w:themeColor="text1"/>
-        </w:rPr>
-        <w:t>on-site</w:t>
-      </w:r>
-      <w:r>
-        <w:rPr>
-          <w:rStyle w:val="SubtitleChar"/>
-          <w:color w:val="000000" w:themeColor="text1"/>
-        </w:rPr>
-        <w:t xml:space="preserve"> | </w:t>
+        <w:t>Hybrid</w:t>
       </w:r>
       <w:r>
         <w:rPr>
@@ -991,6 +488,161 @@
         <w:rPr>
           <w:rStyle w:val="SubtitleChar"/>
           <w:color w:val="000000" w:themeColor="text1"/>
+        </w:rPr>
+        <w:tab/>
+      </w:r>
+    </w:p>
+    <w:p>
+      <w:pPr>
+        <w:numPr>
+          <w:ilvl w:val="0"/>
+          <w:numId w:val="18"/>
+        </w:numPr>
+      </w:pPr>
+      <w:r>
+        <w:t>Managed</w:t>
+      </w:r>
+      <w:r>
+        <w:t xml:space="preserve"> legacy software modernization efforts by migrating outdated systems to .NET frameworks, ensuring improved performance and scalability.</w:t>
+      </w:r>
+    </w:p>
+    <w:p>
+      <w:pPr>
+        <w:numPr>
+          <w:ilvl w:val="0"/>
+          <w:numId w:val="18"/>
+        </w:numPr>
+      </w:pPr>
+      <w:r>
+        <w:t>Collaborated with cross-functional teams to gather requirements, analyze system performance, and design solutions that enhanced functionality and user experience.</w:t>
+      </w:r>
+    </w:p>
+    <w:p>
+      <w:pPr>
+        <w:numPr>
+          <w:ilvl w:val="0"/>
+          <w:numId w:val="18"/>
+        </w:numPr>
+      </w:pPr>
+      <w:r>
+        <w:t>Developed and implemented robust software architectures while maintaining comprehensive documentation for all phases of the development lifecycle.</w:t>
+      </w:r>
+    </w:p>
+    <w:p>
+      <w:pPr>
+        <w:numPr>
+          <w:ilvl w:val="0"/>
+          <w:numId w:val="18"/>
+        </w:numPr>
+      </w:pPr>
+      <w:r>
+        <w:t>Conducted thorough testing and debugging to ensure high-quality software releases, leading to a significant reduction in post-deployment issues.</w:t>
+      </w:r>
+    </w:p>
+    <w:p>
+      <w:pPr>
+        <w:rPr>
+          <w:rFonts w:asciiTheme="majorHAnsi" w:eastAsiaTheme="majorEastAsia" w:hAnsiTheme="majorHAnsi" w:cstheme="majorBidi"/>
+          <w:b/>
+          <w:caps/>
+          <w:sz w:val="28"/>
+          <w:szCs w:val="28"/>
+        </w:rPr>
+      </w:pPr>
+    </w:p>
+    <w:p>
+      <w:pPr>
+        <w:rPr>
+          <w:rFonts w:asciiTheme="majorHAnsi" w:eastAsiaTheme="majorEastAsia" w:hAnsiTheme="majorHAnsi" w:cstheme="majorBidi"/>
+          <w:b/>
+          <w:caps/>
+          <w:sz w:val="28"/>
+          <w:szCs w:val="28"/>
+        </w:rPr>
+      </w:pPr>
+    </w:p>
+    <w:p>
+      <w:pPr>
+        <w:rPr>
+          <w:rFonts w:asciiTheme="majorHAnsi" w:eastAsiaTheme="majorEastAsia" w:hAnsiTheme="majorHAnsi" w:cstheme="majorBidi"/>
+          <w:b/>
+          <w:caps/>
+          <w:sz w:val="28"/>
+          <w:szCs w:val="28"/>
+        </w:rPr>
+      </w:pPr>
+    </w:p>
+    <w:p>
+      <w:pPr>
+        <w:rPr>
+          <w:rFonts w:asciiTheme="majorHAnsi" w:eastAsiaTheme="majorEastAsia" w:hAnsiTheme="majorHAnsi" w:cstheme="majorBidi"/>
+          <w:b/>
+          <w:caps/>
+          <w:sz w:val="28"/>
+          <w:szCs w:val="28"/>
+        </w:rPr>
+      </w:pPr>
+    </w:p>
+    <w:p>
+      <w:pPr>
+        <w:tabs>
+          <w:tab w:val="right" w:pos="8467"/>
+        </w:tabs>
+        <w:rPr>
+          <w:rFonts w:asciiTheme="majorHAnsi" w:eastAsiaTheme="majorEastAsia" w:hAnsiTheme="majorHAnsi" w:cstheme="majorBidi"/>
+          <w:b/>
+          <w:caps/>
+          <w:sz w:val="28"/>
+          <w:szCs w:val="28"/>
+        </w:rPr>
+      </w:pPr>
+      <w:r>
+        <w:rPr>
+          <w:rFonts w:asciiTheme="majorHAnsi" w:eastAsiaTheme="majorEastAsia" w:hAnsiTheme="majorHAnsi" w:cstheme="majorBidi"/>
+          <w:b/>
+          <w:caps/>
+          <w:sz w:val="28"/>
+          <w:szCs w:val="28"/>
+        </w:rPr>
+        <w:t xml:space="preserve">Microsoft </w:t>
+      </w:r>
+      <w:r>
+        <w:rPr>
+          <w:rFonts w:asciiTheme="majorHAnsi" w:eastAsiaTheme="majorEastAsia" w:hAnsiTheme="majorHAnsi" w:cstheme="majorBidi"/>
+          <w:b/>
+          <w:caps/>
+          <w:sz w:val="28"/>
+          <w:szCs w:val="28"/>
+        </w:rPr>
+        <w:t>.NET Software Developer</w:t>
+      </w:r>
+      <w:r>
+        <w:rPr>
+          <w:rFonts w:asciiTheme="majorHAnsi" w:eastAsiaTheme="majorEastAsia" w:hAnsiTheme="majorHAnsi" w:cstheme="majorBidi"/>
+          <w:b/>
+          <w:caps/>
+          <w:sz w:val="28"/>
+          <w:szCs w:val="28"/>
+        </w:rPr>
+        <w:t xml:space="preserve"> </w:t>
+      </w:r>
+      <w:r>
+        <w:rPr>
+          <w:rFonts w:asciiTheme="majorHAnsi" w:eastAsiaTheme="majorEastAsia" w:hAnsiTheme="majorHAnsi" w:cstheme="majorBidi"/>
+          <w:b/>
+          <w:caps/>
+          <w:sz w:val="28"/>
+          <w:szCs w:val="28"/>
+        </w:rPr>
+        <w:tab/>
+      </w:r>
+      <w:r>
+        <w:rPr>
+          <w:rFonts w:asciiTheme="majorHAnsi" w:eastAsiaTheme="majorEastAsia" w:hAnsiTheme="majorHAnsi" w:cstheme="majorBidi"/>
+          <w:b/>
+          <w:caps/>
+          <w:sz w:val="28"/>
+          <w:szCs w:val="28"/>
         </w:rPr>
         <w:tab/>
       </w:r>
@@ -1046,6 +698,66 @@
     </w:p>
     <w:p>
       <w:pPr>
+        <w:tabs>
+          <w:tab w:val="right" w:pos="8467"/>
+        </w:tabs>
+        <w:rPr>
+          <w:rStyle w:val="SubtitleChar"/>
+          <w:color w:val="000000" w:themeColor="text1"/>
+        </w:rPr>
+      </w:pPr>
+      <w:r>
+        <w:rPr>
+          <w:rStyle w:val="SubtitleChar"/>
+          <w:color w:val="000000" w:themeColor="text1"/>
+        </w:rPr>
+        <w:t>InfoEd Global</w:t>
+      </w:r>
+      <w:r>
+        <w:rPr>
+          <w:rStyle w:val="SubtitleChar"/>
+          <w:color w:val="000000" w:themeColor="text1"/>
+        </w:rPr>
+        <w:t xml:space="preserve"> </w:t>
+      </w:r>
+      <w:r>
+        <w:rPr>
+          <w:rStyle w:val="SubtitleChar"/>
+          <w:color w:val="000000" w:themeColor="text1"/>
+        </w:rPr>
+        <w:t>|</w:t>
+      </w:r>
+      <w:r>
+        <w:rPr>
+          <w:rStyle w:val="SubtitleChar"/>
+          <w:color w:val="000000" w:themeColor="text1"/>
+        </w:rPr>
+        <w:t xml:space="preserve">Albany, NY </w:t>
+      </w:r>
+      <w:r>
+        <w:rPr>
+          <w:rStyle w:val="SubtitleChar"/>
+          <w:color w:val="000000" w:themeColor="text1"/>
+        </w:rPr>
+        <w:t xml:space="preserve">| </w:t>
+      </w:r>
+      <w:r>
+        <w:rPr>
+          <w:rStyle w:val="SubtitleChar"/>
+          <w:color w:val="000000" w:themeColor="text1"/>
+        </w:rPr>
+        <w:t>on-site</w:t>
+      </w:r>
+      <w:r>
+        <w:rPr>
+          <w:rStyle w:val="SubtitleChar"/>
+          <w:color w:val="000000" w:themeColor="text1"/>
+        </w:rPr>
+        <w:t xml:space="preserve"> </w:t>
+      </w:r>
+    </w:p>
+    <w:p>
+      <w:pPr>
         <w:numPr>
           <w:ilvl w:val="0"/>
           <w:numId w:val="19"/>
@@ -1131,6 +843,9 @@
     </w:p>
     <w:p>
       <w:pPr>
+        <w:tabs>
+          <w:tab w:val="right" w:pos="8467"/>
+        </w:tabs>
         <w:rPr>
           <w:rFonts w:asciiTheme="majorHAnsi" w:eastAsiaTheme="majorEastAsia" w:hAnsiTheme="majorHAnsi" w:cstheme="majorBidi"/>
           <w:b/>
@@ -1148,6 +863,92 @@
           <w:szCs w:val="28"/>
         </w:rPr>
         <w:t>Wordpress / php Software developer</w:t>
+      </w:r>
+      <w:r>
+        <w:rPr>
+          <w:rFonts w:asciiTheme="majorHAnsi" w:eastAsiaTheme="majorEastAsia" w:hAnsiTheme="majorHAnsi" w:cstheme="majorBidi"/>
+          <w:b/>
+          <w:caps/>
+          <w:sz w:val="28"/>
+          <w:szCs w:val="28"/>
+        </w:rPr>
+        <w:t xml:space="preserve"> </w:t>
+      </w:r>
+      <w:r>
+        <w:rPr>
+          <w:rFonts w:asciiTheme="majorHAnsi" w:eastAsiaTheme="majorEastAsia" w:hAnsiTheme="majorHAnsi" w:cstheme="majorBidi"/>
+          <w:b/>
+          <w:caps/>
+          <w:sz w:val="28"/>
+          <w:szCs w:val="28"/>
+        </w:rPr>
+        <w:tab/>
+      </w:r>
+      <w:r>
+        <w:rPr>
+          <w:rFonts w:asciiTheme="majorHAnsi" w:eastAsiaTheme="majorEastAsia" w:hAnsiTheme="majorHAnsi" w:cstheme="majorBidi"/>
+          <w:b/>
+          <w:caps/>
+          <w:sz w:val="28"/>
+          <w:szCs w:val="28"/>
+        </w:rPr>
+        <w:tab/>
+      </w:r>
+      <w:r>
+        <w:rPr>
+          <w:rStyle w:val="SubtitleChar"/>
+          <w:color w:val="000000" w:themeColor="text1"/>
+        </w:rPr>
+        <w:t>Dec</w:t>
+      </w:r>
+      <w:r>
+        <w:rPr>
+          <w:rStyle w:val="SubtitleChar"/>
+          <w:color w:val="000000" w:themeColor="text1"/>
+        </w:rPr>
+        <w:t xml:space="preserve"> 20</w:t>
+      </w:r>
+      <w:r>
+        <w:rPr>
+          <w:rStyle w:val="SubtitleChar"/>
+          <w:color w:val="000000" w:themeColor="text1"/>
+        </w:rPr>
+        <w:t>17</w:t>
+      </w:r>
+      <w:r>
+        <w:rPr>
+          <w:rStyle w:val="SubtitleChar"/>
+          <w:color w:val="000000" w:themeColor="text1"/>
+        </w:rPr>
+        <w:t xml:space="preserve"> – </w:t>
+      </w:r>
+      <w:r>
+        <w:rPr>
+          <w:rStyle w:val="SubtitleChar"/>
+          <w:color w:val="000000" w:themeColor="text1"/>
+        </w:rPr>
+        <w:t>Nov</w:t>
+      </w:r>
+      <w:r>
+        <w:rPr>
+          <w:rStyle w:val="SubtitleChar"/>
+          <w:color w:val="000000" w:themeColor="text1"/>
+        </w:rPr>
+        <w:t xml:space="preserve"> 20</w:t>
+      </w:r>
+      <w:r>
+        <w:rPr>
+          <w:rStyle w:val="SubtitleChar"/>
+          <w:color w:val="000000" w:themeColor="text1"/>
+        </w:rPr>
+        <w:t>1</w:t>
+      </w:r>
+      <w:r>
+        <w:rPr>
+          <w:rStyle w:val="SubtitleChar"/>
+          <w:color w:val="000000" w:themeColor="text1"/>
+        </w:rPr>
+        <w:t>8</w:t>
       </w:r>
     </w:p>
     <w:p>
@@ -1209,76 +1010,6 @@
         </w:rPr>
         <w:t xml:space="preserve"> |</w:t>
       </w:r>
-      <w:r>
-        <w:rPr>
-          <w:rStyle w:val="SubtitleChar"/>
-          <w:color w:val="000000" w:themeColor="text1"/>
-        </w:rPr>
-        <w:tab/>
-      </w:r>
-      <w:r>
-        <w:rPr>
-          <w:rStyle w:val="SubtitleChar"/>
-          <w:color w:val="000000" w:themeColor="text1"/>
-        </w:rPr>
-        <w:tab/>
-      </w:r>
-      <w:r>
-        <w:rPr>
-          <w:rStyle w:val="SubtitleChar"/>
-          <w:color w:val="000000" w:themeColor="text1"/>
-        </w:rPr>
-        <w:t>Dec</w:t>
-      </w:r>
-      <w:r>
-        <w:rPr>
-          <w:rStyle w:val="SubtitleChar"/>
-          <w:color w:val="000000" w:themeColor="text1"/>
-        </w:rPr>
-        <w:t xml:space="preserve"> 20</w:t>
-      </w:r>
-      <w:r>
-        <w:rPr>
-          <w:rStyle w:val="SubtitleChar"/>
-          <w:color w:val="000000" w:themeColor="text1"/>
-        </w:rPr>
-        <w:t>1</w:t>
-      </w:r>
-      <w:r>
-        <w:rPr>
-          <w:rStyle w:val="SubtitleChar"/>
-          <w:color w:val="000000" w:themeColor="text1"/>
-        </w:rPr>
-        <w:t>7</w:t>
-      </w:r>
-      <w:r>
-        <w:rPr>
-          <w:rStyle w:val="SubtitleChar"/>
-          <w:color w:val="000000" w:themeColor="text1"/>
-        </w:rPr>
-        <w:t xml:space="preserve"> – </w:t>
-      </w:r>
-      <w:r>
-        <w:rPr>
-          <w:rStyle w:val="SubtitleChar"/>
-          <w:color w:val="000000" w:themeColor="text1"/>
-        </w:rPr>
-        <w:t>Nov</w:t>
-      </w:r>
-      <w:r>
-        <w:rPr>
-          <w:rStyle w:val="SubtitleChar"/>
-          <w:color w:val="000000" w:themeColor="text1"/>
-        </w:rPr>
-        <w:t xml:space="preserve"> 20</w:t>
-      </w:r>
-      <w:r>
-        <w:rPr>
-          <w:rStyle w:val="SubtitleChar"/>
-          <w:color w:val="000000" w:themeColor="text1"/>
-        </w:rPr>
-        <w:t>18</w:t>
-      </w:r>
     </w:p>
     <w:p>
       <w:pPr>
@@ -1348,6 +1079,9 @@
     </w:p>
     <w:p>
       <w:pPr>
+        <w:tabs>
+          <w:tab w:val="right" w:pos="8467"/>
+        </w:tabs>
         <w:rPr>
           <w:rFonts w:asciiTheme="majorHAnsi" w:eastAsiaTheme="majorEastAsia" w:hAnsiTheme="majorHAnsi" w:cstheme="majorBidi"/>
           <w:b/>
@@ -1375,6 +1109,85 @@
           <w:szCs w:val="28"/>
         </w:rPr>
         <w:t>.NET Software Developer</w:t>
+      </w:r>
+      <w:r>
+        <w:rPr>
+          <w:rFonts w:asciiTheme="majorHAnsi" w:eastAsiaTheme="majorEastAsia" w:hAnsiTheme="majorHAnsi" w:cstheme="majorBidi"/>
+          <w:b/>
+          <w:caps/>
+          <w:sz w:val="28"/>
+          <w:szCs w:val="28"/>
+        </w:rPr>
+        <w:t xml:space="preserve"> </w:t>
+      </w:r>
+      <w:r>
+        <w:rPr>
+          <w:rFonts w:asciiTheme="majorHAnsi" w:eastAsiaTheme="majorEastAsia" w:hAnsiTheme="majorHAnsi" w:cstheme="majorBidi"/>
+          <w:b/>
+          <w:caps/>
+          <w:sz w:val="28"/>
+          <w:szCs w:val="28"/>
+        </w:rPr>
+        <w:tab/>
+      </w:r>
+      <w:r>
+        <w:rPr>
+          <w:rFonts w:asciiTheme="majorHAnsi" w:eastAsiaTheme="majorEastAsia" w:hAnsiTheme="majorHAnsi" w:cstheme="majorBidi"/>
+          <w:b/>
+          <w:caps/>
+          <w:sz w:val="28"/>
+          <w:szCs w:val="28"/>
+        </w:rPr>
+        <w:tab/>
+      </w:r>
+      <w:r>
+        <w:rPr>
+          <w:rStyle w:val="SubtitleChar"/>
+          <w:color w:val="000000" w:themeColor="text1"/>
+        </w:rPr>
+        <w:t>Apr</w:t>
+      </w:r>
+      <w:r>
+        <w:rPr>
+          <w:rStyle w:val="SubtitleChar"/>
+          <w:color w:val="000000" w:themeColor="text1"/>
+        </w:rPr>
+        <w:t xml:space="preserve"> </w:t>
+      </w:r>
+      <w:r>
+        <w:rPr>
+          <w:rStyle w:val="SubtitleChar"/>
+          <w:color w:val="000000" w:themeColor="text1"/>
+        </w:rPr>
+        <w:t xml:space="preserve">2015 </w:t>
+      </w:r>
+      <w:r>
+        <w:rPr>
+          <w:rStyle w:val="SubtitleChar"/>
+          <w:color w:val="000000" w:themeColor="text1"/>
+        </w:rPr>
+        <w:t xml:space="preserve">– </w:t>
+      </w:r>
+      <w:r>
+        <w:rPr>
+          <w:rStyle w:val="SubtitleChar"/>
+          <w:color w:val="000000" w:themeColor="text1"/>
+        </w:rPr>
+        <w:t>Apr</w:t>
+      </w:r>
+      <w:r>
+        <w:rPr>
+          <w:rStyle w:val="SubtitleChar"/>
+          <w:color w:val="000000" w:themeColor="text1"/>
+        </w:rPr>
+        <w:t xml:space="preserve"> 20</w:t>
+      </w:r>
+      <w:r>
+        <w:rPr>
+          <w:rStyle w:val="SubtitleChar"/>
+          <w:color w:val="000000" w:themeColor="text1"/>
+        </w:rPr>
+        <w:t>16</w:t>
       </w:r>
     </w:p>
     <w:p>
@@ -1448,70 +1261,7 @@
           <w:rStyle w:val="SubtitleChar"/>
           <w:color w:val="000000" w:themeColor="text1"/>
         </w:rPr>
-        <w:t xml:space="preserve">Internship | </w:t>
-      </w:r>
-      <w:r>
-        <w:rPr>
-          <w:rStyle w:val="SubtitleChar"/>
-          <w:color w:val="000000" w:themeColor="text1"/>
-        </w:rPr>
-        <w:tab/>
-      </w:r>
-      <w:r>
-        <w:rPr>
-          <w:rStyle w:val="SubtitleChar"/>
-          <w:color w:val="000000" w:themeColor="text1"/>
-        </w:rPr>
-        <w:tab/>
-      </w:r>
-      <w:r>
-        <w:rPr>
-          <w:rStyle w:val="SubtitleChar"/>
-          <w:color w:val="000000" w:themeColor="text1"/>
-        </w:rPr>
-        <w:t>Apr</w:t>
-      </w:r>
-      <w:r>
-        <w:rPr>
-          <w:rStyle w:val="SubtitleChar"/>
-          <w:color w:val="000000" w:themeColor="text1"/>
-        </w:rPr>
-        <w:t xml:space="preserve"> </w:t>
-      </w:r>
-      <w:r>
-        <w:rPr>
-          <w:rStyle w:val="SubtitleChar"/>
-          <w:color w:val="000000" w:themeColor="text1"/>
-        </w:rPr>
-        <w:t xml:space="preserve">2015 </w:t>
-      </w:r>
-      <w:r>
-        <w:rPr>
-          <w:rStyle w:val="SubtitleChar"/>
-          <w:color w:val="000000" w:themeColor="text1"/>
-        </w:rPr>
-        <w:t xml:space="preserve">– </w:t>
-      </w:r>
-      <w:r>
-        <w:rPr>
-          <w:rStyle w:val="SubtitleChar"/>
-          <w:color w:val="000000" w:themeColor="text1"/>
-        </w:rPr>
-        <w:t>Apr</w:t>
-      </w:r>
-      <w:r>
-        <w:rPr>
-          <w:rStyle w:val="SubtitleChar"/>
-          <w:color w:val="000000" w:themeColor="text1"/>
-        </w:rPr>
-        <w:t xml:space="preserve"> 20</w:t>
-      </w:r>
-      <w:r>
-        <w:rPr>
-          <w:rStyle w:val="SubtitleChar"/>
-          <w:color w:val="000000" w:themeColor="text1"/>
-        </w:rPr>
-        <w:t>16</w:t>
+        <w:t>Internship</w:t>
       </w:r>
     </w:p>
     <w:p>
@@ -1568,28 +1318,6 @@
       <w:r>
         <w:t>Utilized front-end technologies like HTML, CSS, and JavaScript to create responsive user interfaces.</w:t>
       </w:r>
-    </w:p>
-    <w:p>
-      <w:pPr>
-        <w:rPr>
-          <w:rFonts w:asciiTheme="majorHAnsi" w:eastAsiaTheme="majorEastAsia" w:hAnsiTheme="majorHAnsi" w:cstheme="majorBidi"/>
-          <w:b/>
-          <w:caps/>
-          <w:sz w:val="28"/>
-          <w:szCs w:val="28"/>
-        </w:rPr>
-      </w:pPr>
-    </w:p>
-    <w:p>
-      <w:pPr>
-        <w:rPr>
-          <w:rFonts w:asciiTheme="majorHAnsi" w:eastAsiaTheme="majorEastAsia" w:hAnsiTheme="majorHAnsi" w:cstheme="majorBidi"/>
-          <w:b/>
-          <w:caps/>
-          <w:sz w:val="28"/>
-          <w:szCs w:val="28"/>
-        </w:rPr>
-      </w:pPr>
     </w:p>
     <w:p>
       <w:pPr>

</xml_diff>